<commit_message>
Finalisation des rapprt E2 et E3 en pdf et E1 termine sans annexes
</commit_message>
<xml_diff>
--- a/Rapport_E1/RapportE1_annexes.docx
+++ b/Rapport_E1/RapportE1_annexes.docx
@@ -683,6 +683,8 @@
       <w:r>
         <w:rPr>
           <w:rFonts w:ascii="Arial Narrow" w:hAnsi="Arial Narrow"/>
+          <w:noProof/>
+          <w:lang w:eastAsia="fr-FR"/>
         </w:rPr>
         <w:lastRenderedPageBreak/>
         <w:drawing>
@@ -732,8 +734,82 @@
         </w:drawing>
       </w:r>
     </w:p>
+    <w:p>
+      <w:pPr>
+        <w:jc w:val="center"/>
+        <w:rPr>
+          <w:rFonts w:ascii="Arial Narrow" w:hAnsi="Arial Narrow"/>
+        </w:rPr>
+      </w:pPr>
+      <w:r>
+        <w:rPr>
+          <w:rFonts w:ascii="Arial Narrow" w:hAnsi="Arial Narrow"/>
+        </w:rPr>
+        <w:drawing>
+          <wp:anchor distT="0" distB="0" distL="114300" distR="114300" simplePos="0" relativeHeight="251659264" behindDoc="1" locked="0" layoutInCell="1" allowOverlap="1">
+            <wp:simplePos x="0" y="0"/>
+            <wp:positionH relativeFrom="column">
+              <wp:posOffset>-359750</wp:posOffset>
+            </wp:positionH>
+            <wp:positionV relativeFrom="paragraph">
+              <wp:posOffset>-2337937</wp:posOffset>
+            </wp:positionV>
+            <wp:extent cx="6626299" cy="2721935"/>
+            <wp:effectExtent l="19050" t="0" r="0" b="0"/>
+            <wp:wrapTight wrapText="bothSides">
+              <wp:wrapPolygon edited="0">
+                <wp:start x="-62" y="0"/>
+                <wp:lineTo x="-62" y="21439"/>
+                <wp:lineTo x="21594" y="21439"/>
+                <wp:lineTo x="21594" y="0"/>
+                <wp:lineTo x="-62" y="0"/>
+              </wp:wrapPolygon>
+            </wp:wrapTight>
+            <wp:docPr id="2" name="Image 53" descr="C:\Users\Admin\Documents\marianneSimplon\simplon\sentiment_analysis\Rapport_E1\figures\schema_workflow_machine_learning.png"/>
+            <wp:cNvGraphicFramePr>
+              <a:graphicFrameLocks xmlns:a="http://schemas.openxmlformats.org/drawingml/2006/main" noChangeAspect="1"/>
+            </wp:cNvGraphicFramePr>
+            <a:graphic xmlns:a="http://schemas.openxmlformats.org/drawingml/2006/main">
+              <a:graphicData uri="http://schemas.openxmlformats.org/drawingml/2006/picture">
+                <pic:pic xmlns:pic="http://schemas.openxmlformats.org/drawingml/2006/picture">
+                  <pic:nvPicPr>
+                    <pic:cNvPr id="0" name="Picture 53" descr="C:\Users\Admin\Documents\marianneSimplon\simplon\sentiment_analysis\Rapport_E1\figures\schema_workflow_machine_learning.png"/>
+                    <pic:cNvPicPr>
+                      <a:picLocks noChangeAspect="1" noChangeArrowheads="1"/>
+                    </pic:cNvPicPr>
+                  </pic:nvPicPr>
+                  <pic:blipFill>
+                    <a:blip r:embed="rId20"/>
+                    <a:srcRect/>
+                    <a:stretch>
+                      <a:fillRect/>
+                    </a:stretch>
+                  </pic:blipFill>
+                  <pic:spPr bwMode="auto">
+                    <a:xfrm>
+                      <a:off x="0" y="0"/>
+                      <a:ext cx="6631305" cy="2725420"/>
+                    </a:xfrm>
+                    <a:prstGeom prst="rect">
+                      <a:avLst/>
+                    </a:prstGeom>
+                    <a:noFill/>
+                    <a:ln w="9525">
+                      <a:noFill/>
+                      <a:miter lim="800000"/>
+                      <a:headEnd/>
+                      <a:tailEnd/>
+                    </a:ln>
+                  </pic:spPr>
+                </pic:pic>
+              </a:graphicData>
+            </a:graphic>
+          </wp:anchor>
+        </w:drawing>
+      </w:r>
+    </w:p>
     <w:sectPr>
-      <w:footerReference w:type="default" r:id="rId20"/>
+      <w:footerReference w:type="default" r:id="rId21"/>
       <w:pgSz w:w="11906" w:h="16838"/>
       <w:pgMar w:top="1417" w:right="1417" w:bottom="1417" w:left="1417" w:header="708" w:footer="708" w:gutter="0"/>
       <w:pgNumType w:fmt="numberInDash" w:start="0"/>
@@ -2320,330 +2396,6 @@
     </w:rPr>
   </w:style>
 </w:styles>
-</file>
-
-<file path=word/glossary/document.xml><?xml version="1.0" encoding="utf-8"?>
-<w:glossaryDocument xmlns:ve="http://schemas.openxmlformats.org/markup-compatibility/2006" xmlns:o="urn:schemas-microsoft-com:office:office" xmlns:r="http://schemas.openxmlformats.org/officeDocument/2006/relationships" xmlns:m="http://schemas.openxmlformats.org/officeDocument/2006/math" xmlns:v="urn:schemas-microsoft-com:vml" xmlns:wp="http://schemas.openxmlformats.org/drawingml/2006/wordprocessingDrawing" xmlns:w10="urn:schemas-microsoft-com:office:word" xmlns:w="http://schemas.openxmlformats.org/wordprocessingml/2006/main" xmlns:wne="http://schemas.microsoft.com/office/word/2006/wordml">
-  <w:docParts/>
-</w:glossaryDocument>
-</file>
-
-<file path=word/glossary/fontTable.xml><?xml version="1.0" encoding="utf-8"?>
-<w:fonts xmlns:r="http://schemas.openxmlformats.org/officeDocument/2006/relationships" xmlns:w="http://schemas.openxmlformats.org/wordprocessingml/2006/main">
-  <w:font w:name="Arial Narrow">
-    <w:panose1 w:val="020B0606020202030204"/>
-    <w:charset w:val="00"/>
-    <w:family w:val="swiss"/>
-    <w:pitch w:val="variable"/>
-    <w:sig w:usb0="00000287" w:usb1="00000800" w:usb2="00000000" w:usb3="00000000" w:csb0="0000009F" w:csb1="00000000"/>
-  </w:font>
-  <w:font w:name="Calibri">
-    <w:panose1 w:val="020F0502020204030204"/>
-    <w:charset w:val="00"/>
-    <w:family w:val="swiss"/>
-    <w:pitch w:val="variable"/>
-    <w:sig w:usb0="E4002EFF" w:usb1="C000247B" w:usb2="00000009" w:usb3="00000000" w:csb0="000001FF" w:csb1="00000000"/>
-  </w:font>
-  <w:font w:name="Times New Roman">
-    <w:panose1 w:val="02020603050405020304"/>
-    <w:charset w:val="00"/>
-    <w:family w:val="roman"/>
-    <w:pitch w:val="variable"/>
-    <w:sig w:usb0="E0002EFF" w:usb1="C000785B" w:usb2="00000009" w:usb3="00000000" w:csb0="000001FF" w:csb1="00000000"/>
-  </w:font>
-  <w:font w:name="Courier New">
-    <w:panose1 w:val="02070309020205020404"/>
-    <w:charset w:val="00"/>
-    <w:family w:val="modern"/>
-    <w:pitch w:val="fixed"/>
-    <w:sig w:usb0="E0002EFF" w:usb1="C0007843" w:usb2="00000009" w:usb3="00000000" w:csb0="000001FF" w:csb1="00000000"/>
-  </w:font>
-  <w:font w:name="Wingdings">
-    <w:panose1 w:val="05000000000000000000"/>
-    <w:charset w:val="02"/>
-    <w:family w:val="auto"/>
-    <w:pitch w:val="variable"/>
-    <w:sig w:usb0="00000000" w:usb1="10000000" w:usb2="00000000" w:usb3="00000000" w:csb0="80000000" w:csb1="00000000"/>
-  </w:font>
-  <w:font w:name="Symbol">
-    <w:panose1 w:val="05050102010706020507"/>
-    <w:charset w:val="02"/>
-    <w:family w:val="roman"/>
-    <w:pitch w:val="variable"/>
-    <w:sig w:usb0="00000000" w:usb1="10000000" w:usb2="00000000" w:usb3="00000000" w:csb0="80000000" w:csb1="00000000"/>
-  </w:font>
-  <w:font w:name="Cambria">
-    <w:panose1 w:val="02040503050406030204"/>
-    <w:charset w:val="00"/>
-    <w:family w:val="roman"/>
-    <w:pitch w:val="variable"/>
-    <w:sig w:usb0="E00006FF" w:usb1="420024FF" w:usb2="02000000" w:usb3="00000000" w:csb0="0000019F" w:csb1="00000000"/>
-  </w:font>
-  <w:font w:name="Tahoma">
-    <w:panose1 w:val="020B0604030504040204"/>
-    <w:charset w:val="00"/>
-    <w:family w:val="swiss"/>
-    <w:pitch w:val="variable"/>
-    <w:sig w:usb0="E1002EFF" w:usb1="C000605B" w:usb2="00000029" w:usb3="00000000" w:csb0="000101FF" w:csb1="00000000"/>
-  </w:font>
-</w:fonts>
-</file>
-
-<file path=word/glossary/settings.xml><?xml version="1.0" encoding="utf-8"?>
-<w:settings xmlns:o="urn:schemas-microsoft-com:office:office" xmlns:r="http://schemas.openxmlformats.org/officeDocument/2006/relationships" xmlns:m="http://schemas.openxmlformats.org/officeDocument/2006/math" xmlns:v="urn:schemas-microsoft-com:vml" xmlns:w10="urn:schemas-microsoft-com:office:word" xmlns:w="http://schemas.openxmlformats.org/wordprocessingml/2006/main" xmlns:sl="http://schemas.openxmlformats.org/schemaLibrary/2006/main">
-  <w:view w:val="normal"/>
-  <w:defaultTabStop w:val="708"/>
-  <w:hyphenationZone w:val="425"/>
-  <w:characterSpacingControl w:val="doNotCompress"/>
-  <w:compat>
-    <w:useFELayout/>
-  </w:compat>
-  <w:rsids>
-    <w:rsidRoot w:val="00EF0B1A"/>
-    <w:rsid w:val="00545D64"/>
-    <w:rsid w:val="00EC3626"/>
-    <w:rsid w:val="00EF0B1A"/>
-  </w:rsids>
-  <m:mathPr>
-    <m:mathFont m:val="Cambria Math"/>
-    <m:brkBin m:val="before"/>
-    <m:brkBinSub m:val="--"/>
-    <m:smallFrac m:val="off"/>
-    <m:dispDef/>
-    <m:lMargin m:val="0"/>
-    <m:rMargin m:val="0"/>
-    <m:defJc m:val="centerGroup"/>
-    <m:wrapIndent m:val="1440"/>
-    <m:intLim m:val="subSup"/>
-    <m:naryLim m:val="undOvr"/>
-  </m:mathPr>
-  <w:themeFontLang w:val="fr-FR"/>
-  <w:clrSchemeMapping w:bg1="light1" w:t1="dark1" w:bg2="light2" w:t2="dark2" w:accent1="accent1" w:accent2="accent2" w:accent3="accent3" w:accent4="accent4" w:accent5="accent5" w:accent6="accent6" w:hyperlink="hyperlink" w:followedHyperlink="followedHyperlink"/>
-  <w:decimalSymbol w:val=","/>
-  <w:listSeparator w:val=";"/>
-</w:settings>
-</file>
-
-<file path=word/glossary/styles.xml><?xml version="1.0" encoding="utf-8"?>
-<w:styles xmlns:r="http://schemas.openxmlformats.org/officeDocument/2006/relationships" xmlns:w="http://schemas.openxmlformats.org/wordprocessingml/2006/main">
-  <w:docDefaults>
-    <w:rPrDefault>
-      <w:rPr>
-        <w:rFonts w:asciiTheme="minorHAnsi" w:eastAsiaTheme="minorEastAsia" w:hAnsiTheme="minorHAnsi" w:cstheme="minorBidi"/>
-        <w:sz w:val="22"/>
-        <w:szCs w:val="22"/>
-        <w:lang w:val="fr-FR" w:eastAsia="fr-FR" w:bidi="ar-SA"/>
-      </w:rPr>
-    </w:rPrDefault>
-    <w:pPrDefault>
-      <w:pPr>
-        <w:spacing w:after="200" w:line="276" w:lineRule="auto"/>
-      </w:pPr>
-    </w:pPrDefault>
-  </w:docDefaults>
-  <w:latentStyles w:defLockedState="0" w:defUIPriority="99" w:defSemiHidden="1" w:defUnhideWhenUsed="1" w:defQFormat="0" w:count="267">
-    <w:lsdException w:name="Normal" w:semiHidden="0" w:uiPriority="0" w:unhideWhenUsed="0" w:qFormat="1"/>
-    <w:lsdException w:name="heading 1" w:semiHidden="0" w:uiPriority="9" w:unhideWhenUsed="0" w:qFormat="1"/>
-    <w:lsdException w:name="heading 2" w:uiPriority="9" w:qFormat="1"/>
-    <w:lsdException w:name="heading 3" w:uiPriority="9" w:qFormat="1"/>
-    <w:lsdException w:name="heading 4" w:uiPriority="9" w:qFormat="1"/>
-    <w:lsdException w:name="heading 5" w:uiPriority="9" w:qFormat="1"/>
-    <w:lsdException w:name="heading 6" w:uiPriority="9" w:qFormat="1"/>
-    <w:lsdException w:name="heading 7" w:uiPriority="9" w:qFormat="1"/>
-    <w:lsdException w:name="heading 8" w:uiPriority="9" w:qFormat="1"/>
-    <w:lsdException w:name="heading 9" w:uiPriority="9" w:qFormat="1"/>
-    <w:lsdException w:name="toc 1" w:uiPriority="39"/>
-    <w:lsdException w:name="toc 2" w:uiPriority="39"/>
-    <w:lsdException w:name="toc 3" w:uiPriority="39"/>
-    <w:lsdException w:name="toc 4" w:uiPriority="39"/>
-    <w:lsdException w:name="toc 5" w:uiPriority="39"/>
-    <w:lsdException w:name="toc 6" w:uiPriority="39"/>
-    <w:lsdException w:name="toc 7" w:uiPriority="39"/>
-    <w:lsdException w:name="toc 8" w:uiPriority="39"/>
-    <w:lsdException w:name="toc 9" w:uiPriority="39"/>
-    <w:lsdException w:name="caption" w:uiPriority="35" w:qFormat="1"/>
-    <w:lsdException w:name="Title" w:semiHidden="0" w:uiPriority="10" w:unhideWhenUsed="0" w:qFormat="1"/>
-    <w:lsdException w:name="Default Paragraph Font" w:uiPriority="1"/>
-    <w:lsdException w:name="Subtitle" w:semiHidden="0" w:uiPriority="11" w:unhideWhenUsed="0" w:qFormat="1"/>
-    <w:lsdException w:name="Strong" w:semiHidden="0" w:uiPriority="22" w:unhideWhenUsed="0" w:qFormat="1"/>
-    <w:lsdException w:name="Emphasis" w:semiHidden="0" w:uiPriority="20" w:unhideWhenUsed="0" w:qFormat="1"/>
-    <w:lsdException w:name="Table Grid" w:semiHidden="0" w:uiPriority="59" w:unhideWhenUsed="0"/>
-    <w:lsdException w:name="Placeholder Text" w:unhideWhenUsed="0"/>
-    <w:lsdException w:name="No Spacing" w:semiHidden="0" w:uiPriority="1" w:unhideWhenUsed="0" w:qFormat="1"/>
-    <w:lsdException w:name="Light Shading" w:semiHidden="0" w:uiPriority="60" w:unhideWhenUsed="0"/>
-    <w:lsdException w:name="Light List" w:semiHidden="0" w:uiPriority="61" w:unhideWhenUsed="0"/>
-    <w:lsdException w:name="Light Grid" w:semiHidden="0" w:uiPriority="62" w:unhideWhenUsed="0"/>
-    <w:lsdException w:name="Medium Shading 1" w:semiHidden="0" w:uiPriority="63" w:unhideWhenUsed="0"/>
-    <w:lsdException w:name="Medium Shading 2" w:semiHidden="0" w:uiPriority="64" w:unhideWhenUsed="0"/>
-    <w:lsdException w:name="Medium List 1" w:semiHidden="0" w:uiPriority="65" w:unhideWhenUsed="0"/>
-    <w:lsdException w:name="Medium List 2" w:semiHidden="0" w:uiPriority="66" w:unhideWhenUsed="0"/>
-    <w:lsdException w:name="Medium Grid 1" w:semiHidden="0" w:uiPriority="67" w:unhideWhenUsed="0"/>
-    <w:lsdException w:name="Medium Grid 2" w:semiHidden="0" w:uiPriority="68" w:unhideWhenUsed="0"/>
-    <w:lsdException w:name="Medium Grid 3" w:semiHidden="0" w:uiPriority="69" w:unhideWhenUsed="0"/>
-    <w:lsdException w:name="Dark List" w:semiHidden="0" w:uiPriority="70" w:unhideWhenUsed="0"/>
-    <w:lsdException w:name="Colorful Shading" w:semiHidden="0" w:uiPriority="71" w:unhideWhenUsed="0"/>
-    <w:lsdException w:name="Colorful List" w:semiHidden="0" w:uiPriority="72" w:unhideWhenUsed="0"/>
-    <w:lsdException w:name="Colorful Grid" w:semiHidden="0" w:uiPriority="73" w:unhideWhenUsed="0"/>
-    <w:lsdException w:name="Light Shading Accent 1" w:semiHidden="0" w:uiPriority="60" w:unhideWhenUsed="0"/>
-    <w:lsdException w:name="Light List Accent 1" w:semiHidden="0" w:uiPriority="61" w:unhideWhenUsed="0"/>
-    <w:lsdException w:name="Light Grid Accent 1" w:semiHidden="0" w:uiPriority="62" w:unhideWhenUsed="0"/>
-    <w:lsdException w:name="Medium Shading 1 Accent 1" w:semiHidden="0" w:uiPriority="63" w:unhideWhenUsed="0"/>
-    <w:lsdException w:name="Medium Shading 2 Accent 1" w:semiHidden="0" w:uiPriority="64" w:unhideWhenUsed="0"/>
-    <w:lsdException w:name="Medium List 1 Accent 1" w:semiHidden="0" w:uiPriority="65" w:unhideWhenUsed="0"/>
-    <w:lsdException w:name="Revision" w:unhideWhenUsed="0"/>
-    <w:lsdException w:name="List Paragraph" w:semiHidden="0" w:uiPriority="34" w:unhideWhenUsed="0" w:qFormat="1"/>
-    <w:lsdException w:name="Quote" w:semiHidden="0" w:uiPriority="29" w:unhideWhenUsed="0" w:qFormat="1"/>
-    <w:lsdException w:name="Intense Quote" w:semiHidden="0" w:uiPriority="30" w:unhideWhenUsed="0" w:qFormat="1"/>
-    <w:lsdException w:name="Medium List 2 Accent 1" w:semiHidden="0" w:uiPriority="66" w:unhideWhenUsed="0"/>
-    <w:lsdException w:name="Medium Grid 1 Accent 1" w:semiHidden="0" w:uiPriority="67" w:unhideWhenUsed="0"/>
-    <w:lsdException w:name="Medium Grid 2 Accent 1" w:semiHidden="0" w:uiPriority="68" w:unhideWhenUsed="0"/>
-    <w:lsdException w:name="Medium Grid 3 Accent 1" w:semiHidden="0" w:uiPriority="69" w:unhideWhenUsed="0"/>
-    <w:lsdException w:name="Dark List Accent 1" w:semiHidden="0" w:uiPriority="70" w:unhideWhenUsed="0"/>
-    <w:lsdException w:name="Colorful Shading Accent 1" w:semiHidden="0" w:uiPriority="71" w:unhideWhenUsed="0"/>
-    <w:lsdException w:name="Colorful List Accent 1" w:semiHidden="0" w:uiPriority="72" w:unhideWhenUsed="0"/>
-    <w:lsdException w:name="Colorful Grid Accent 1" w:semiHidden="0" w:uiPriority="73" w:unhideWhenUsed="0"/>
-    <w:lsdException w:name="Light Shading Accent 2" w:semiHidden="0" w:uiPriority="60" w:unhideWhenUsed="0"/>
-    <w:lsdException w:name="Light List Accent 2" w:semiHidden="0" w:uiPriority="61" w:unhideWhenUsed="0"/>
-    <w:lsdException w:name="Light Grid Accent 2" w:semiHidden="0" w:uiPriority="62" w:unhideWhenUsed="0"/>
-    <w:lsdException w:name="Medium Shading 1 Accent 2" w:semiHidden="0" w:uiPriority="63" w:unhideWhenUsed="0"/>
-    <w:lsdException w:name="Medium Shading 2 Accent 2" w:semiHidden="0" w:uiPriority="64" w:unhideWhenUsed="0"/>
-    <w:lsdException w:name="Medium List 1 Accent 2" w:semiHidden="0" w:uiPriority="65" w:unhideWhenUsed="0"/>
-    <w:lsdException w:name="Medium List 2 Accent 2" w:semiHidden="0" w:uiPriority="66" w:unhideWhenUsed="0"/>
-    <w:lsdException w:name="Medium Grid 1 Accent 2" w:semiHidden="0" w:uiPriority="67" w:unhideWhenUsed="0"/>
-    <w:lsdException w:name="Medium Grid 2 Accent 2" w:semiHidden="0" w:uiPriority="68" w:unhideWhenUsed="0"/>
-    <w:lsdException w:name="Medium Grid 3 Accent 2" w:semiHidden="0" w:uiPriority="69" w:unhideWhenUsed="0"/>
-    <w:lsdException w:name="Dark List Accent 2" w:semiHidden="0" w:uiPriority="70" w:unhideWhenUsed="0"/>
-    <w:lsdException w:name="Colorful Shading Accent 2" w:semiHidden="0" w:uiPriority="71" w:unhideWhenUsed="0"/>
-    <w:lsdException w:name="Colorful List Accent 2" w:semiHidden="0" w:uiPriority="72" w:unhideWhenUsed="0"/>
-    <w:lsdException w:name="Colorful Grid Accent 2" w:semiHidden="0" w:uiPriority="73" w:unhideWhenUsed="0"/>
-    <w:lsdException w:name="Light Shading Accent 3" w:semiHidden="0" w:uiPriority="60" w:unhideWhenUsed="0"/>
-    <w:lsdException w:name="Light List Accent 3" w:semiHidden="0" w:uiPriority="61" w:unhideWhenUsed="0"/>
-    <w:lsdException w:name="Light Grid Accent 3" w:semiHidden="0" w:uiPriority="62" w:unhideWhenUsed="0"/>
-    <w:lsdException w:name="Medium Shading 1 Accent 3" w:semiHidden="0" w:uiPriority="63" w:unhideWhenUsed="0"/>
-    <w:lsdException w:name="Medium Shading 2 Accent 3" w:semiHidden="0" w:uiPriority="64" w:unhideWhenUsed="0"/>
-    <w:lsdException w:name="Medium List 1 Accent 3" w:semiHidden="0" w:uiPriority="65" w:unhideWhenUsed="0"/>
-    <w:lsdException w:name="Medium List 2 Accent 3" w:semiHidden="0" w:uiPriority="66" w:unhideWhenUsed="0"/>
-    <w:lsdException w:name="Medium Grid 1 Accent 3" w:semiHidden="0" w:uiPriority="67" w:unhideWhenUsed="0"/>
-    <w:lsdException w:name="Medium Grid 2 Accent 3" w:semiHidden="0" w:uiPriority="68" w:unhideWhenUsed="0"/>
-    <w:lsdException w:name="Medium Grid 3 Accent 3" w:semiHidden="0" w:uiPriority="69" w:unhideWhenUsed="0"/>
-    <w:lsdException w:name="Dark List Accent 3" w:semiHidden="0" w:uiPriority="70" w:unhideWhenUsed="0"/>
-    <w:lsdException w:name="Colorful Shading Accent 3" w:semiHidden="0" w:uiPriority="71" w:unhideWhenUsed="0"/>
-    <w:lsdException w:name="Colorful List Accent 3" w:semiHidden="0" w:uiPriority="72" w:unhideWhenUsed="0"/>
-    <w:lsdException w:name="Colorful Grid Accent 3" w:semiHidden="0" w:uiPriority="73" w:unhideWhenUsed="0"/>
-    <w:lsdException w:name="Light Shading Accent 4" w:semiHidden="0" w:uiPriority="60" w:unhideWhenUsed="0"/>
-    <w:lsdException w:name="Light List Accent 4" w:semiHidden="0" w:uiPriority="61" w:unhideWhenUsed="0"/>
-    <w:lsdException w:name="Light Grid Accent 4" w:semiHidden="0" w:uiPriority="62" w:unhideWhenUsed="0"/>
-    <w:lsdException w:name="Medium Shading 1 Accent 4" w:semiHidden="0" w:uiPriority="63" w:unhideWhenUsed="0"/>
-    <w:lsdException w:name="Medium Shading 2 Accent 4" w:semiHidden="0" w:uiPriority="64" w:unhideWhenUsed="0"/>
-    <w:lsdException w:name="Medium List 1 Accent 4" w:semiHidden="0" w:uiPriority="65" w:unhideWhenUsed="0"/>
-    <w:lsdException w:name="Medium List 2 Accent 4" w:semiHidden="0" w:uiPriority="66" w:unhideWhenUsed="0"/>
-    <w:lsdException w:name="Medium Grid 1 Accent 4" w:semiHidden="0" w:uiPriority="67" w:unhideWhenUsed="0"/>
-    <w:lsdException w:name="Medium Grid 2 Accent 4" w:semiHidden="0" w:uiPriority="68" w:unhideWhenUsed="0"/>
-    <w:lsdException w:name="Medium Grid 3 Accent 4" w:semiHidden="0" w:uiPriority="69" w:unhideWhenUsed="0"/>
-    <w:lsdException w:name="Dark List Accent 4" w:semiHidden="0" w:uiPriority="70" w:unhideWhenUsed="0"/>
-    <w:lsdException w:name="Colorful Shading Accent 4" w:semiHidden="0" w:uiPriority="71" w:unhideWhenUsed="0"/>
-    <w:lsdException w:name="Colorful List Accent 4" w:semiHidden="0" w:uiPriority="72" w:unhideWhenUsed="0"/>
-    <w:lsdException w:name="Colorful Grid Accent 4" w:semiHidden="0" w:uiPriority="73" w:unhideWhenUsed="0"/>
-    <w:lsdException w:name="Light Shading Accent 5" w:semiHidden="0" w:uiPriority="60" w:unhideWhenUsed="0"/>
-    <w:lsdException w:name="Light List Accent 5" w:semiHidden="0" w:uiPriority="61" w:unhideWhenUsed="0"/>
-    <w:lsdException w:name="Light Grid Accent 5" w:semiHidden="0" w:uiPriority="62" w:unhideWhenUsed="0"/>
-    <w:lsdException w:name="Medium Shading 1 Accent 5" w:semiHidden="0" w:uiPriority="63" w:unhideWhenUsed="0"/>
-    <w:lsdException w:name="Medium Shading 2 Accent 5" w:semiHidden="0" w:uiPriority="64" w:unhideWhenUsed="0"/>
-    <w:lsdException w:name="Medium List 1 Accent 5" w:semiHidden="0" w:uiPriority="65" w:unhideWhenUsed="0"/>
-    <w:lsdException w:name="Medium List 2 Accent 5" w:semiHidden="0" w:uiPriority="66" w:unhideWhenUsed="0"/>
-    <w:lsdException w:name="Medium Grid 1 Accent 5" w:semiHidden="0" w:uiPriority="67" w:unhideWhenUsed="0"/>
-    <w:lsdException w:name="Medium Grid 2 Accent 5" w:semiHidden="0" w:uiPriority="68" w:unhideWhenUsed="0"/>
-    <w:lsdException w:name="Medium Grid 3 Accent 5" w:semiHidden="0" w:uiPriority="69" w:unhideWhenUsed="0"/>
-    <w:lsdException w:name="Dark List Accent 5" w:semiHidden="0" w:uiPriority="70" w:unhideWhenUsed="0"/>
-    <w:lsdException w:name="Colorful Shading Accent 5" w:semiHidden="0" w:uiPriority="71" w:unhideWhenUsed="0"/>
-    <w:lsdException w:name="Colorful List Accent 5" w:semiHidden="0" w:uiPriority="72" w:unhideWhenUsed="0"/>
-    <w:lsdException w:name="Colorful Grid Accent 5" w:semiHidden="0" w:uiPriority="73" w:unhideWhenUsed="0"/>
-    <w:lsdException w:name="Light Shading Accent 6" w:semiHidden="0" w:uiPriority="60" w:unhideWhenUsed="0"/>
-    <w:lsdException w:name="Light List Accent 6" w:semiHidden="0" w:uiPriority="61" w:unhideWhenUsed="0"/>
-    <w:lsdException w:name="Light Grid Accent 6" w:semiHidden="0" w:uiPriority="62" w:unhideWhenUsed="0"/>
-    <w:lsdException w:name="Medium Shading 1 Accent 6" w:semiHidden="0" w:uiPriority="63" w:unhideWhenUsed="0"/>
-    <w:lsdException w:name="Medium Shading 2 Accent 6" w:semiHidden="0" w:uiPriority="64" w:unhideWhenUsed="0"/>
-    <w:lsdException w:name="Medium List 1 Accent 6" w:semiHidden="0" w:uiPriority="65" w:unhideWhenUsed="0"/>
-    <w:lsdException w:name="Medium List 2 Accent 6" w:semiHidden="0" w:uiPriority="66" w:unhideWhenUsed="0"/>
-    <w:lsdException w:name="Medium Grid 1 Accent 6" w:semiHidden="0" w:uiPriority="67" w:unhideWhenUsed="0"/>
-    <w:lsdException w:name="Medium Grid 2 Accent 6" w:semiHidden="0" w:uiPriority="68" w:unhideWhenUsed="0"/>
-    <w:lsdException w:name="Medium Grid 3 Accent 6" w:semiHidden="0" w:uiPriority="69" w:unhideWhenUsed="0"/>
-    <w:lsdException w:name="Dark List Accent 6" w:semiHidden="0" w:uiPriority="70" w:unhideWhenUsed="0"/>
-    <w:lsdException w:name="Colorful Shading Accent 6" w:semiHidden="0" w:uiPriority="71" w:unhideWhenUsed="0"/>
-    <w:lsdException w:name="Colorful List Accent 6" w:semiHidden="0" w:uiPriority="72" w:unhideWhenUsed="0"/>
-    <w:lsdException w:name="Colorful Grid Accent 6" w:semiHidden="0" w:uiPriority="73" w:unhideWhenUsed="0"/>
-    <w:lsdException w:name="Subtle Emphasis" w:semiHidden="0" w:uiPriority="19" w:unhideWhenUsed="0" w:qFormat="1"/>
-    <w:lsdException w:name="Intense Emphasis" w:semiHidden="0" w:uiPriority="21" w:unhideWhenUsed="0" w:qFormat="1"/>
-    <w:lsdException w:name="Subtle Reference" w:semiHidden="0" w:uiPriority="31" w:unhideWhenUsed="0" w:qFormat="1"/>
-    <w:lsdException w:name="Intense Reference" w:semiHidden="0" w:uiPriority="32" w:unhideWhenUsed="0" w:qFormat="1"/>
-    <w:lsdException w:name="Book Title" w:semiHidden="0" w:uiPriority="33" w:unhideWhenUsed="0" w:qFormat="1"/>
-    <w:lsdException w:name="Bibliography" w:uiPriority="37"/>
-    <w:lsdException w:name="TOC Heading" w:uiPriority="39" w:qFormat="1"/>
-  </w:latentStyles>
-  <w:style w:type="paragraph" w:default="1" w:styleId="Normal">
-    <w:name w:val="Normal"/>
-    <w:qFormat/>
-    <w:rsid w:val="00EC3626"/>
-  </w:style>
-  <w:style w:type="character" w:default="1" w:styleId="Policepardfaut">
-    <w:name w:val="Default Paragraph Font"/>
-    <w:uiPriority w:val="1"/>
-    <w:semiHidden/>
-    <w:unhideWhenUsed/>
-  </w:style>
-  <w:style w:type="table" w:default="1" w:styleId="TableauNormal">
-    <w:name w:val="Normal Table"/>
-    <w:uiPriority w:val="99"/>
-    <w:semiHidden/>
-    <w:unhideWhenUsed/>
-    <w:qFormat/>
-    <w:tblPr>
-      <w:tblInd w:w="0" w:type="dxa"/>
-      <w:tblCellMar>
-        <w:top w:w="0" w:type="dxa"/>
-        <w:left w:w="108" w:type="dxa"/>
-        <w:bottom w:w="0" w:type="dxa"/>
-        <w:right w:w="108" w:type="dxa"/>
-      </w:tblCellMar>
-    </w:tblPr>
-  </w:style>
-  <w:style w:type="numbering" w:default="1" w:styleId="Aucuneliste">
-    <w:name w:val="No List"/>
-    <w:uiPriority w:val="99"/>
-    <w:semiHidden/>
-    <w:unhideWhenUsed/>
-  </w:style>
-  <w:style w:type="paragraph" w:customStyle="1" w:styleId="6680672929CD4CBA8147F6624E5B14FF">
-    <w:name w:val="6680672929CD4CBA8147F6624E5B14FF"/>
-    <w:rsid w:val="00EF0B1A"/>
-  </w:style>
-  <w:style w:type="paragraph" w:customStyle="1" w:styleId="9405D72256E9405DB17CC545F108BF9D">
-    <w:name w:val="9405D72256E9405DB17CC545F108BF9D"/>
-    <w:rsid w:val="00EF0B1A"/>
-  </w:style>
-  <w:style w:type="paragraph" w:customStyle="1" w:styleId="C1D14BDF58354076A38A33D516B464DC">
-    <w:name w:val="C1D14BDF58354076A38A33D516B464DC"/>
-    <w:rsid w:val="00EF0B1A"/>
-  </w:style>
-  <w:style w:type="paragraph" w:customStyle="1" w:styleId="A6D5BA6ABD9B4026A9C0876A015B7577">
-    <w:name w:val="A6D5BA6ABD9B4026A9C0876A015B7577"/>
-    <w:rsid w:val="00EF0B1A"/>
-  </w:style>
-  <w:style w:type="paragraph" w:customStyle="1" w:styleId="174F092C0FC54CC7B243BA2B69C4BE56">
-    <w:name w:val="174F092C0FC54CC7B243BA2B69C4BE56"/>
-    <w:rsid w:val="00EF0B1A"/>
-  </w:style>
-  <w:style w:type="paragraph" w:customStyle="1" w:styleId="1F841E4AD8994DB78D7C5707E7C10B60">
-    <w:name w:val="1F841E4AD8994DB78D7C5707E7C10B60"/>
-    <w:rsid w:val="00EF0B1A"/>
-  </w:style>
-</w:styles>
-</file>
-
-<file path=word/glossary/webSettings.xml><?xml version="1.0" encoding="utf-8"?>
-<w:webSettings xmlns:r="http://schemas.openxmlformats.org/officeDocument/2006/relationships" xmlns:w="http://schemas.openxmlformats.org/wordprocessingml/2006/main">
-  <w:optimizeForBrowser/>
-</w:webSettings>
 </file>
 
 <file path=word/theme/theme1.xml><?xml version="1.0" encoding="utf-8"?>

</xml_diff>